<commit_message>
se agregaron las ligas de los repositorios
</commit_message>
<xml_diff>
--- a/Evidencia/Practica1_U2.docx
+++ b/Evidencia/Practica1_U2.docx
@@ -1188,6 +1188,55 @@
         </w:drawing>
       </w:r>
     </w:p>
+    <w:p>
+      <w:pPr>
+        <w:jc w:val="center"/>
+        <w:rPr>
+          <w:b/>
+          <w:bCs/>
+          <w:lang w:val="es-ES"/>
+        </w:rPr>
+      </w:pPr>
+      <w:bookmarkStart w:id="0" w:name="_Hlk87271331"/>
+      <w:r>
+        <w:rPr>
+          <w:b/>
+          <w:bCs/>
+          <w:lang w:val="es-ES"/>
+        </w:rPr>
+        <w:lastRenderedPageBreak/>
+        <w:t xml:space="preserve">Liga de </w:t>
+      </w:r>
+      <w:proofErr w:type="spellStart"/>
+      <w:r>
+        <w:rPr>
+          <w:b/>
+          <w:bCs/>
+          <w:lang w:val="es-ES"/>
+        </w:rPr>
+        <w:t>github</w:t>
+      </w:r>
+      <w:proofErr w:type="spellEnd"/>
+    </w:p>
+    <w:p>
+      <w:pPr>
+        <w:jc w:val="center"/>
+        <w:rPr>
+          <w:b/>
+          <w:bCs/>
+          <w:lang w:val="es-ES"/>
+        </w:rPr>
+      </w:pPr>
+      <w:r>
+        <w:rPr>
+          <w:b/>
+          <w:bCs/>
+          <w:lang w:val="es-ES"/>
+        </w:rPr>
+        <w:t>https://github.com/carloscab261/Apps3.git</w:t>
+      </w:r>
+      <w:bookmarkEnd w:id="0"/>
+    </w:p>
     <w:sectPr>
       <w:headerReference w:type="default" r:id="rId25"/>
       <w:footerReference w:type="even" r:id="rId26"/>
@@ -4617,12 +4666,7 @@
 </file>
 
 <file path=customXml/item1.xml><?xml version="1.0" encoding="utf-8"?>
-<?mso-contentType ?>
-<FormTemplates xmlns="http://schemas.microsoft.com/sharepoint/v3/contenttype/forms">
-  <Display>DocumentLibraryForm</Display>
-  <Edit>DocumentLibraryForm</Edit>
-  <New>DocumentLibraryForm</New>
-</FormTemplates>
+<b:Sources xmlns:b="http://schemas.openxmlformats.org/officeDocument/2006/bibliography" xmlns="http://schemas.openxmlformats.org/officeDocument/2006/bibliography" SelectedStyle="\APASixthEditionOfficeOnline.xsl" StyleName="APA" Version="6"/>
 </file>
 
 <file path=customXml/item2.xml><?xml version="1.0" encoding="utf-8"?>
@@ -4796,7 +4840,12 @@
 </file>
 
 <file path=customXml/item3.xml><?xml version="1.0" encoding="utf-8"?>
-<b:Sources xmlns:b="http://schemas.openxmlformats.org/officeDocument/2006/bibliography" xmlns="http://schemas.openxmlformats.org/officeDocument/2006/bibliography" SelectedStyle="\APASixthEditionOfficeOnline.xsl" StyleName="APA" Version="6"/>
+<?mso-contentType ?>
+<FormTemplates xmlns="http://schemas.microsoft.com/sharepoint/v3/contenttype/forms">
+  <Display>DocumentLibraryForm</Display>
+  <Edit>DocumentLibraryForm</Edit>
+  <New>DocumentLibraryForm</New>
+</FormTemplates>
 </file>
 
 <file path=customXml/item4.xml><?xml version="1.0" encoding="utf-8"?>
@@ -4808,9 +4857,9 @@
 </file>
 
 <file path=customXml/itemProps1.xml><?xml version="1.0" encoding="utf-8"?>
-<ds:datastoreItem xmlns:ds="http://schemas.openxmlformats.org/officeDocument/2006/customXml" ds:itemID="{D4DF6D5F-0707-40D5-A1FE-192E897EB857}">
+<ds:datastoreItem xmlns:ds="http://schemas.openxmlformats.org/officeDocument/2006/customXml" ds:itemID="{11CC0602-81BB-472A-95DC-5A7E61421C6A}">
   <ds:schemaRefs>
-    <ds:schemaRef ds:uri="http://schemas.microsoft.com/sharepoint/v3/contenttype/forms"/>
+    <ds:schemaRef ds:uri="http://schemas.openxmlformats.org/officeDocument/2006/bibliography"/>
   </ds:schemaRefs>
 </ds:datastoreItem>
 </file>
@@ -4834,9 +4883,9 @@
 </file>
 
 <file path=customXml/itemProps3.xml><?xml version="1.0" encoding="utf-8"?>
-<ds:datastoreItem xmlns:ds="http://schemas.openxmlformats.org/officeDocument/2006/customXml" ds:itemID="{11CC0602-81BB-472A-95DC-5A7E61421C6A}">
+<ds:datastoreItem xmlns:ds="http://schemas.openxmlformats.org/officeDocument/2006/customXml" ds:itemID="{D4DF6D5F-0707-40D5-A1FE-192E897EB857}">
   <ds:schemaRefs>
-    <ds:schemaRef ds:uri="http://schemas.openxmlformats.org/officeDocument/2006/bibliography"/>
+    <ds:schemaRef ds:uri="http://schemas.microsoft.com/sharepoint/v3/contenttype/forms"/>
   </ds:schemaRefs>
 </ds:datastoreItem>
 </file>

</xml_diff>